<commit_message>
update table & figure titles
</commit_message>
<xml_diff>
--- a/MR-Write-Up-214C.docx
+++ b/MR-Write-Up-214C.docx
@@ -250,7 +250,7 @@
           <w:iCs/>
           <w:i/>
         </w:rPr>
-        <w:t xml:space="preserve">Description of variables included in the regression model</w:t>
+        <w:t xml:space="preserve">Description of Variables Included in the Regression Model</w:t>
       </w:r>
     </w:p>
     <w:tbl>
@@ -401,6 +401,24 @@
       <w:pPr>
         <w:pStyle w:val="Textkrper"/>
       </w:pPr>
+      <w:r>
+        <w:t xml:space="preserve">Figure 1.</w:t>
+      </w:r>
+    </w:p>
+    <w:p>
+      <w:pPr>
+        <w:pStyle w:val="Textkrper"/>
+      </w:pPr>
+      <w:r>
+        <w:rPr>
+          <w:iCs/>
+          <w:i/>
+        </w:rPr>
+        <w:t xml:space="preserve">Distribution of Percent ELL Students in School</w:t>
+      </w:r>
+      <w:r>
+        <w:t xml:space="preserve"> </w:t>
+      </w:r>
       <w:r>
         <w:drawing>
           <wp:inline>
@@ -443,12 +461,6 @@
           </wp:inline>
         </w:drawing>
       </w:r>
-      <w:r>
-        <w:t xml:space="preserve"> </w:t>
-      </w:r>
-      <w:r>
-        <w:t xml:space="preserve">Figure 1. Distribution of percent of ELL students in school.</w:t>
-      </w:r>
     </w:p>
     <w:bookmarkEnd w:id="23"/>
     <w:bookmarkStart w:id="24" w:name="review-of-descriptive-statistics"/>
@@ -465,16 +477,7 @@
         <w:pStyle w:val="FirstParagraph"/>
       </w:pPr>
       <w:r>
-        <w:t xml:space="preserve">Table 2 presents the descriptive statistics for the variables included in the regression model. The outcome variable, 8th grade students’ average test scores (</w:t>
-      </w:r>
-      <w:r>
-        <w:rPr>
-          <w:rStyle w:val="VerbatimChar"/>
-        </w:rPr>
-        <w:t xml:space="preserve">test_scores</w:t>
-      </w:r>
-      <w:r>
-        <w:t xml:space="preserve">) has a mean</w:t>
+        <w:t xml:space="preserve">Table 2 presents the descriptive statistics for the variables included in the regression model. The outcome variable, 8th grade students’ average test scores has a mean</w:t>
       </w:r>
       <w:r>
         <w:t xml:space="preserve"> </w:t>
@@ -520,7 +523,7 @@
         </m:r>
       </m:oMath>
       <w:r>
-        <w:t xml:space="preserve">. The distribution of average test scores has minimal negative skew (as indicated by the similarity between mean and median values) and small negative kurtosis values. These shape statistics indicate that the outcome variable test scores is approximately normal. Test scores range from 641 to 747 points across schools in the sample. The predictor variable average school spending per student (</w:t>
+        <w:t xml:space="preserve">. The distribution of average test scores has minimal negative skew (as indicated by the similarity between mean and median values) and small negative kurtosis values. These shape statistics indicate that the outcome variable test scores has an approximately normal distribution. Test scores range from 641 to 747 points across schools in the sample. The predictor variable average school spending per student (</w:t>
       </w:r>
       <w:r>
         <w:rPr>
@@ -659,7 +662,7 @@
           <w:iCs/>
           <w:i/>
         </w:rPr>
-        <w:t xml:space="preserve">Descriptive statistics for the Massachusetts school data</w:t>
+        <w:t xml:space="preserve">Descriptive Statistics for the Massachusetts School Data</w:t>
       </w:r>
     </w:p>
     <w:tbl>
@@ -1087,7 +1090,7 @@
           <w:iCs/>
           <w:i/>
         </w:rPr>
-        <w:t xml:space="preserve">Counts for schools with ELL students &amp; NO ELL students</w:t>
+        <w:t xml:space="preserve">Counts for Schools with ELL Students &amp; NO ELL Students</w:t>
       </w:r>
     </w:p>
     <w:tbl>
@@ -1242,46 +1245,31 @@
         <w:pStyle w:val="Textkrper"/>
       </w:pPr>
       <w:r>
-        <w:t xml:space="preserve">Linearity was assessed using bivariate plots to assess the relationship between the two continuous predictors (</w:t>
-      </w:r>
-      <w:r>
-        <w:rPr>
-          <w:rStyle w:val="VerbatimChar"/>
-        </w:rPr>
-        <w:t xml:space="preserve">school_spending</w:t>
-      </w:r>
-      <w:r>
-        <w:t xml:space="preserve"> </w:t>
-      </w:r>
-      <w:r>
-        <w:t xml:space="preserve">and</w:t>
-      </w:r>
-      <w:r>
-        <w:t xml:space="preserve"> </w:t>
-      </w:r>
-      <w:r>
-        <w:rPr>
-          <w:rStyle w:val="VerbatimChar"/>
-        </w:rPr>
-        <w:t xml:space="preserve">parent_income</w:t>
-      </w:r>
-      <w:r>
-        <w:t xml:space="preserve">) and the outcome variable (</w:t>
-      </w:r>
-      <w:r>
-        <w:rPr>
-          <w:rStyle w:val="VerbatimChar"/>
-        </w:rPr>
-        <w:t xml:space="preserve">test_scores</w:t>
-      </w:r>
-      <w:r>
-        <w:t xml:space="preserve">). The left panel of Figure 2 displays the bivariate relationship between test scores and school spending with higher test scores being associated with higher school spending. This relationship is weak with high heterogeneity in test scores across the range of the school spending variable. The right panel of Figure 2, depicts a positive and moderately strong relationship between parent income and test scores. These plots provide sufficient evidence that the linearity assumption is satisfied for proceeding with the linear specification of these predictors.</w:t>
+        <w:t xml:space="preserve">Linearity was assessed using bivariate plots to assess the relationship between the two continuous predictors (School Spending and Parent Income) and the outcome variable (Test Scores). The left panel of Figure 2 displays the bivariate relationship between test scores and school spending with higher test scores being associated with higher school spending. This relationship is weak with high heterogeneity in test scores across the range of the school spending variable. The right panel of Figure 2, depicts a positive and moderately strong relationship between parent income and test scores. These plots provide sufficient evidence that the linearity assumption is satisfied for proceeding with the linear specification of these predictors.</w:t>
       </w:r>
     </w:p>
     <w:p>
       <w:pPr>
         <w:pStyle w:val="Textkrper"/>
       </w:pPr>
+      <w:r>
+        <w:t xml:space="preserve">Figure 2.</w:t>
+      </w:r>
+    </w:p>
+    <w:p>
+      <w:pPr>
+        <w:pStyle w:val="Textkrper"/>
+      </w:pPr>
+      <w:r>
+        <w:rPr>
+          <w:iCs/>
+          <w:i/>
+        </w:rPr>
+        <w:t xml:space="preserve">Bivariate Scatterplots with Fit Line for Continuous Predictors by Outcome Variable</w:t>
+      </w:r>
+      <w:r>
+        <w:t xml:space="preserve"> </w:t>
+      </w:r>
       <w:r>
         <w:drawing>
           <wp:inline>
@@ -1324,12 +1312,6 @@
           </wp:inline>
         </w:drawing>
       </w:r>
-      <w:r>
-        <w:t xml:space="preserve"> </w:t>
-      </w:r>
-      <w:r>
-        <w:t xml:space="preserve">Figure 2: Bivariate scatterplots with fit line for continuous predictors by outcome variable.</w:t>
-      </w:r>
     </w:p>
     <w:p>
       <w:pPr>
@@ -1343,6 +1325,24 @@
       <w:pPr>
         <w:pStyle w:val="Textkrper"/>
       </w:pPr>
+      <w:r>
+        <w:t xml:space="preserve">Figure 3.</w:t>
+      </w:r>
+    </w:p>
+    <w:p>
+      <w:pPr>
+        <w:pStyle w:val="Textkrper"/>
+      </w:pPr>
+      <w:r>
+        <w:rPr>
+          <w:iCs/>
+          <w:i/>
+        </w:rPr>
+        <w:t xml:space="preserve">Density Plot of the Outcome and Predictor Variables</w:t>
+      </w:r>
+      <w:r>
+        <w:t xml:space="preserve"> </w:t>
+      </w:r>
       <w:r>
         <w:drawing>
           <wp:inline>
@@ -1385,12 +1385,6 @@
           </wp:inline>
         </w:drawing>
       </w:r>
-      <w:r>
-        <w:t xml:space="preserve"> </w:t>
-      </w:r>
-      <w:r>
-        <w:t xml:space="preserve">Figure 3: Density plot of the outcome and predictor variables.</w:t>
-      </w:r>
     </w:p>
     <w:p>
       <w:pPr>
@@ -1404,6 +1398,24 @@
       <w:pPr>
         <w:pStyle w:val="Textkrper"/>
       </w:pPr>
+      <w:r>
+        <w:t xml:space="preserve">Figure 4.</w:t>
+      </w:r>
+    </w:p>
+    <w:p>
+      <w:pPr>
+        <w:pStyle w:val="Textkrper"/>
+      </w:pPr>
+      <w:r>
+        <w:rPr>
+          <w:iCs/>
+          <w:i/>
+        </w:rPr>
+        <w:t xml:space="preserve">QQ-Plot of Standardized Residuals</w:t>
+      </w:r>
+      <w:r>
+        <w:t xml:space="preserve"> </w:t>
+      </w:r>
       <w:r>
         <w:drawing>
           <wp:inline>
@@ -1446,12 +1458,6 @@
           </wp:inline>
         </w:drawing>
       </w:r>
-      <w:r>
-        <w:t xml:space="preserve"> </w:t>
-      </w:r>
-      <w:r>
-        <w:t xml:space="preserve">Figure 4: QQ-plot of standardized residuals</w:t>
-      </w:r>
     </w:p>
     <w:p>
       <w:pPr>
@@ -2147,6 +2153,26 @@
       </w:pPr>
       <w:r>
         <w:t xml:space="preserve">The Homoscedasticity assumption is evaluated using a plot of the standardized residuals. Figure 5 shows horizontal but slightly curved fit line for the standardized residuals indicating that no serious violations of the assumption are present. The distribution of points in the plot are spread relatively evenly across points on the x-axis with reduced coverage at the higher end of the test score distribution.</w:t>
+      </w:r>
+    </w:p>
+    <w:p>
+      <w:pPr>
+        <w:pStyle w:val="Textkrper"/>
+      </w:pPr>
+      <w:r>
+        <w:t xml:space="preserve">Figure 5.</w:t>
+      </w:r>
+    </w:p>
+    <w:p>
+      <w:pPr>
+        <w:pStyle w:val="Textkrper"/>
+      </w:pPr>
+      <w:r>
+        <w:rPr>
+          <w:iCs/>
+          <w:i/>
+        </w:rPr>
+        <w:t xml:space="preserve">Standardized Residual Plot</w:t>
       </w:r>
       <w:r>
         <w:t xml:space="preserve"> </w:t>
@@ -2192,12 +2218,6 @@
             </a:graphic>
           </wp:inline>
         </w:drawing>
-      </w:r>
-      <w:r>
-        <w:t xml:space="preserve"> </w:t>
-      </w:r>
-      <w:r>
-        <w:t xml:space="preserve">Figure 5. Standardized residual plot</w:t>
       </w:r>
     </w:p>
     <w:bookmarkEnd w:id="37"/>
@@ -2455,7 +2475,7 @@
         <w:pStyle w:val="FirstParagraph"/>
       </w:pPr>
       <w:r>
-        <w:t xml:space="preserve">The multiple regression model with three predictors and interaction term explained 70% of the variance in average test scores,</w:t>
+        <w:t xml:space="preserve">The multiple regression model with three predictors and interaction term explained 70% of the variance in test scores,</w:t>
       </w:r>
       <w:r>
         <w:t xml:space="preserve"> </w:t>
@@ -3202,7 +3222,7 @@
           <w:iCs/>
           <w:i/>
         </w:rPr>
-        <w:t xml:space="preserve">Regression model summary: Test score predicted by school spending, ELL, and parent income</w:t>
+        <w:t xml:space="preserve">Regression Model Summary: Test Score Predicted by School Spending, ELL, and Parent Income</w:t>
       </w:r>
     </w:p>
     <w:tbl>
@@ -3770,7 +3790,7 @@
           <w:iCs/>
           <w:i/>
         </w:rPr>
-        <w:t xml:space="preserve">Standardized coefficients for multiple regression model.</w:t>
+        <w:t xml:space="preserve">Standardized Coefficients for Multiple Regression Model</w:t>
       </w:r>
     </w:p>
     <w:p>
@@ -4005,6 +4025,24 @@
         <w:pStyle w:val="Textkrper"/>
       </w:pPr>
       <w:r>
+        <w:t xml:space="preserve">Figure 6.</w:t>
+      </w:r>
+    </w:p>
+    <w:p>
+      <w:pPr>
+        <w:pStyle w:val="Textkrper"/>
+      </w:pPr>
+      <w:r>
+        <w:rPr>
+          <w:iCs/>
+          <w:i/>
+        </w:rPr>
+        <w:t xml:space="preserve">Simple Slope Plot of ELL Status Moderating the Relationship Between School Spending and Test Score</w:t>
+      </w:r>
+      <w:r>
+        <w:t xml:space="preserve"> </w:t>
+      </w:r>
+      <w:r>
         <w:drawing>
           <wp:inline>
             <wp:extent cx="5969000" cy="4775200"/>
@@ -4046,12 +4084,6 @@
           </wp:inline>
         </w:drawing>
       </w:r>
-      <w:r>
-        <w:t xml:space="preserve"> </w:t>
-      </w:r>
-      <w:r>
-        <w:t xml:space="preserve">Figure 6. Simple slope plot of ELL status moderating the relationship between school spending and test scores presented at the sample average of parent income</w:t>
-      </w:r>
     </w:p>
     <w:p>
       <w:pPr>
@@ -4070,7 +4102,7 @@
           <w:iCs/>
           <w:i/>
         </w:rPr>
-        <w:t xml:space="preserve">Simple slope estimates with significance tests</w:t>
+        <w:t xml:space="preserve">Simple Slope Estimates with Significance Tests</w:t>
       </w:r>
     </w:p>
     <w:p>
@@ -4292,6 +4324,24 @@
       <w:pPr>
         <w:pStyle w:val="Textkrper"/>
       </w:pPr>
+      <w:r>
+        <w:t xml:space="preserve">Figure 7.</w:t>
+      </w:r>
+    </w:p>
+    <w:p>
+      <w:pPr>
+        <w:pStyle w:val="Textkrper"/>
+      </w:pPr>
+      <w:r>
+        <w:rPr>
+          <w:iCs/>
+          <w:i/>
+        </w:rPr>
+        <w:t xml:space="preserve">Simple Slope Plot Presenting Moderation Result After Removing the Control Variable Parent Income</w:t>
+      </w:r>
+      <w:r>
+        <w:t xml:space="preserve"> </w:t>
+      </w:r>
       <w:r>
         <w:drawing>
           <wp:inline>
@@ -4334,12 +4384,6 @@
           </wp:inline>
         </w:drawing>
       </w:r>
-      <w:r>
-        <w:t xml:space="preserve"> </w:t>
-      </w:r>
-      <w:r>
-        <w:t xml:space="preserve">Figure 7: Simple slope plot presenting moderation result after removing the control variable parent income</w:t>
-      </w:r>
     </w:p>
     <w:bookmarkStart w:id="45" w:name="discussion"/>
     <w:p>
@@ -4362,7 +4406,7 @@
           <w:iCs/>
           <w:i/>
         </w:rPr>
-        <w:t xml:space="preserve">N</w:t>
+        <w:t xml:space="preserve">n</w:t>
       </w:r>
       <w:r>
         <w:t xml:space="preserve">=220), unavailability of exogenous variables potentially salient to the research question (e.g, school climate), and lack of experimental control. A contribution of this study is that it suggests directions for future research such as the investigation of how school climate relates to test scores and school spending for historically underprivileged populations.</w:t>

</xml_diff>